<commit_message>
Reverted, since last copy written lacked @xsi:type.
</commit_message>
<xml_diff>
--- a/docx4all/sample-docs/docx4all-fonts.docx
+++ b/docx4all/sample-docs/docx4all-fonts.docx
@@ -200,10 +200,7 @@
     <w:p/>
     <w:p>
       <w:r>
-        <w:rPr>
-          <w:rFonts w:hAnsi="Calibri" w:ascii="Calibri"/>
-        </w:rPr>
-        <w:t>Calibri</w:t>
+        <w:t>Calibri (a change)</w:t>
       </w:r>
     </w:p>
     <w:p>

</xml_diff>

<commit_message>
Add Calibri example - again.
</commit_message>
<xml_diff>
--- a/docx4all/sample-docs/docx4all-fonts.docx
+++ b/docx4all/sample-docs/docx4all-fonts.docx
@@ -200,7 +200,10 @@
     <w:p/>
     <w:p>
       <w:r>
-        <w:t>Calibri (a change)</w:t>
+        <w:rPr>
+          <w:rFonts w:hAnsi="Calibri" w:ascii="Calibri"/>
+        </w:rPr>
+        <w:t>Calibri (corrected to be in font Calibri)</w:t>
       </w:r>
     </w:p>
     <w:p>

</xml_diff>